<commit_message>
Manual Operacional do Assinante A e proc. com script para analise de emails com erro
</commit_message>
<xml_diff>
--- a/Procedimentos/Procedimento Operacional - Assinante A.docx
+++ b/Procedimentos/Procedimento Operacional - Assinante A.docx
@@ -165,7 +165,7 @@
           <w:r>
             <w:fldChar w:fldCharType="separate"/>
           </w:r>
-          <w:hyperlink w:anchor="_Toc459370858" w:history="1">
+          <w:hyperlink w:anchor="_Toc463860463" w:history="1">
             <w:r>
               <w:rPr>
                 <w:rStyle w:val="Hyperlink"/>
@@ -192,7 +192,7 @@
                 <w:noProof/>
                 <w:webHidden/>
               </w:rPr>
-              <w:instrText xml:space="preserve"> PAGEREF _Toc459370858 \h </w:instrText>
+              <w:instrText xml:space="preserve"> PAGEREF _Toc463860463 \h </w:instrText>
             </w:r>
             <w:r>
               <w:rPr>
@@ -235,7 +235,7 @@
               <w:lang w:eastAsia="pt-BR"/>
             </w:rPr>
           </w:pPr>
-          <w:hyperlink w:anchor="_Toc459370859" w:history="1">
+          <w:hyperlink w:anchor="_Toc463860464" w:history="1">
             <w:r>
               <w:rPr>
                 <w:rStyle w:val="Hyperlink"/>
@@ -262,7 +262,7 @@
                 <w:noProof/>
                 <w:webHidden/>
               </w:rPr>
-              <w:instrText xml:space="preserve"> PAGEREF _Toc459370859 \h </w:instrText>
+              <w:instrText xml:space="preserve"> PAGEREF _Toc463860464 \h </w:instrText>
             </w:r>
             <w:r>
               <w:rPr>
@@ -302,7 +302,7 @@
               <w:lang w:eastAsia="pt-BR"/>
             </w:rPr>
           </w:pPr>
-          <w:hyperlink w:anchor="_Toc459370860" w:history="1">
+          <w:hyperlink w:anchor="_Toc463860465" w:history="1">
             <w:r>
               <w:rPr>
                 <w:rStyle w:val="Hyperlink"/>
@@ -329,7 +329,7 @@
                 <w:noProof/>
                 <w:webHidden/>
               </w:rPr>
-              <w:instrText xml:space="preserve"> PAGEREF _Toc459370860 \h </w:instrText>
+              <w:instrText xml:space="preserve"> PAGEREF _Toc463860465 \h </w:instrText>
             </w:r>
             <w:r>
               <w:rPr>
@@ -372,7 +372,7 @@
               <w:lang w:eastAsia="pt-BR"/>
             </w:rPr>
           </w:pPr>
-          <w:hyperlink w:anchor="_Toc459370861" w:history="1">
+          <w:hyperlink w:anchor="_Toc463860466" w:history="1">
             <w:r>
               <w:rPr>
                 <w:rStyle w:val="Hyperlink"/>
@@ -399,7 +399,7 @@
                 <w:noProof/>
                 <w:webHidden/>
               </w:rPr>
-              <w:instrText xml:space="preserve"> PAGEREF _Toc459370861 \h </w:instrText>
+              <w:instrText xml:space="preserve"> PAGEREF _Toc463860466 \h </w:instrText>
             </w:r>
             <w:r>
               <w:rPr>
@@ -419,7 +419,7 @@
                 <w:noProof/>
                 <w:webHidden/>
               </w:rPr>
-              <w:t>5</w:t>
+              <w:t>6</w:t>
             </w:r>
             <w:r>
               <w:rPr>
@@ -439,7 +439,7 @@
               <w:lang w:eastAsia="pt-BR"/>
             </w:rPr>
           </w:pPr>
-          <w:hyperlink w:anchor="_Toc459370862" w:history="1">
+          <w:hyperlink w:anchor="_Toc463860467" w:history="1">
             <w:r>
               <w:rPr>
                 <w:rStyle w:val="Hyperlink"/>
@@ -466,7 +466,7 @@
                 <w:noProof/>
                 <w:webHidden/>
               </w:rPr>
-              <w:instrText xml:space="preserve"> PAGEREF _Toc459370862 \h </w:instrText>
+              <w:instrText xml:space="preserve"> PAGEREF _Toc463860467 \h </w:instrText>
             </w:r>
             <w:r>
               <w:rPr>
@@ -486,7 +486,7 @@
                 <w:noProof/>
                 <w:webHidden/>
               </w:rPr>
-              <w:t>5</w:t>
+              <w:t>6</w:t>
             </w:r>
             <w:r>
               <w:rPr>
@@ -506,7 +506,7 @@
               <w:lang w:eastAsia="pt-BR"/>
             </w:rPr>
           </w:pPr>
-          <w:hyperlink w:anchor="_Toc459370863" w:history="1">
+          <w:hyperlink w:anchor="_Toc463860468" w:history="1">
             <w:r>
               <w:rPr>
                 <w:rStyle w:val="Hyperlink"/>
@@ -533,7 +533,7 @@
                 <w:noProof/>
                 <w:webHidden/>
               </w:rPr>
-              <w:instrText xml:space="preserve"> PAGEREF _Toc459370863 \h </w:instrText>
+              <w:instrText xml:space="preserve"> PAGEREF _Toc463860468 \h </w:instrText>
             </w:r>
             <w:r>
               <w:rPr>
@@ -553,7 +553,7 @@
                 <w:noProof/>
                 <w:webHidden/>
               </w:rPr>
-              <w:t>5</w:t>
+              <w:t>6</w:t>
             </w:r>
             <w:r>
               <w:rPr>
@@ -576,7 +576,7 @@
               <w:lang w:eastAsia="pt-BR"/>
             </w:rPr>
           </w:pPr>
-          <w:hyperlink w:anchor="_Toc459370864" w:history="1">
+          <w:hyperlink w:anchor="_Toc463860469" w:history="1">
             <w:r>
               <w:rPr>
                 <w:rStyle w:val="Hyperlink"/>
@@ -603,7 +603,7 @@
                 <w:noProof/>
                 <w:webHidden/>
               </w:rPr>
-              <w:instrText xml:space="preserve"> PAGEREF _Toc459370864 \h </w:instrText>
+              <w:instrText xml:space="preserve"> PAGEREF _Toc463860469 \h </w:instrText>
             </w:r>
             <w:r>
               <w:rPr>
@@ -623,7 +623,7 @@
                 <w:noProof/>
                 <w:webHidden/>
               </w:rPr>
-              <w:t>6</w:t>
+              <w:t>7</w:t>
             </w:r>
             <w:r>
               <w:rPr>
@@ -643,7 +643,7 @@
               <w:lang w:eastAsia="pt-BR"/>
             </w:rPr>
           </w:pPr>
-          <w:hyperlink w:anchor="_Toc459370865" w:history="1">
+          <w:hyperlink w:anchor="_Toc463860470" w:history="1">
             <w:r>
               <w:rPr>
                 <w:rStyle w:val="Hyperlink"/>
@@ -670,7 +670,7 @@
                 <w:noProof/>
                 <w:webHidden/>
               </w:rPr>
-              <w:instrText xml:space="preserve"> PAGEREF _Toc459370865 \h </w:instrText>
+              <w:instrText xml:space="preserve"> PAGEREF _Toc463860470 \h </w:instrText>
             </w:r>
             <w:r>
               <w:rPr>
@@ -690,7 +690,7 @@
                 <w:noProof/>
                 <w:webHidden/>
               </w:rPr>
-              <w:t>6</w:t>
+              <w:t>7</w:t>
             </w:r>
             <w:r>
               <w:rPr>
@@ -710,7 +710,7 @@
               <w:lang w:eastAsia="pt-BR"/>
             </w:rPr>
           </w:pPr>
-          <w:hyperlink w:anchor="_Toc459370866" w:history="1">
+          <w:hyperlink w:anchor="_Toc463860471" w:history="1">
             <w:r>
               <w:rPr>
                 <w:rStyle w:val="Hyperlink"/>
@@ -737,7 +737,7 @@
                 <w:noProof/>
                 <w:webHidden/>
               </w:rPr>
-              <w:instrText xml:space="preserve"> PAGEREF _Toc459370866 \h </w:instrText>
+              <w:instrText xml:space="preserve"> PAGEREF _Toc463860471 \h </w:instrText>
             </w:r>
             <w:r>
               <w:rPr>
@@ -757,7 +757,7 @@
                 <w:noProof/>
                 <w:webHidden/>
               </w:rPr>
-              <w:t>11</w:t>
+              <w:t>12</w:t>
             </w:r>
             <w:r>
               <w:rPr>
@@ -795,7 +795,7 @@
       <w:pPr>
         <w:pStyle w:val="Ttulo1"/>
       </w:pPr>
-      <w:bookmarkStart w:id="0" w:name="_Toc459370858"/>
+      <w:bookmarkStart w:id="0" w:name="_Toc463860463"/>
       <w:r>
         <w:lastRenderedPageBreak/>
         <w:t>Sobre o Projeto</w:t>
@@ -905,31 +905,28 @@
         </w:numPr>
       </w:pPr>
       <w:r>
-        <w:t>do 2º mês ao 5º mês será cobrado o valor de R$ X</w:t>
-      </w:r>
-      <w:r>
-        <w:t>X</w:t>
-      </w:r>
-      <w:r>
-        <w:t>X,XX.</w:t>
-      </w:r>
-    </w:p>
-    <w:p>
-      <w:pPr>
-        <w:pStyle w:val="PargrafodaLista"/>
-        <w:numPr>
-          <w:ilvl w:val="1"/>
-          <w:numId w:val="9"/>
-        </w:numPr>
-      </w:pPr>
-      <w:r>
-        <w:t>a partir do 6º mês será cobrado o valor de R$ X</w:t>
-      </w:r>
-      <w:r>
-        <w:t>X</w:t>
-      </w:r>
-      <w:r>
-        <w:t>X,XX.</w:t>
+        <w:t>1</w:t>
+      </w:r>
+      <w:r>
+        <w:t xml:space="preserve">º </w:t>
+      </w:r>
+      <w:r>
+        <w:t xml:space="preserve">ano </w:t>
+      </w:r>
+      <w:r>
+        <w:t xml:space="preserve">será cobrado o valor de R$ </w:t>
+      </w:r>
+      <w:r>
+        <w:t>59</w:t>
+      </w:r>
+      <w:r>
+        <w:t>,</w:t>
+      </w:r>
+      <w:r>
+        <w:t>90</w:t>
+      </w:r>
+      <w:r>
+        <w:t>.</w:t>
       </w:r>
     </w:p>
     <w:p>
@@ -1082,7 +1079,7 @@
       <w:pPr>
         <w:pStyle w:val="Ttulo1"/>
       </w:pPr>
-      <w:bookmarkStart w:id="1" w:name="_Toc459370859"/>
+      <w:bookmarkStart w:id="1" w:name="_Toc463860464"/>
       <w:r>
         <w:lastRenderedPageBreak/>
         <w:t>Módulo Administrativo (VB)</w:t>
@@ -1096,7 +1093,7 @@
       <w:pPr>
         <w:pStyle w:val="Ttulo2"/>
       </w:pPr>
-      <w:bookmarkStart w:id="2" w:name="_Toc459370860"/>
+      <w:bookmarkStart w:id="2" w:name="_Toc463860465"/>
       <w:r>
         <w:t>Tela de Cadastro de Eventos</w:t>
       </w:r>
@@ -1245,10 +1242,146 @@
       </w:r>
     </w:p>
     <w:p>
+      <w:r>
+        <w:lastRenderedPageBreak/>
+        <w:t xml:space="preserve">Para todo Evento que fizer parte do Assinante A, deverá ser cadastrado na tela de "Tipos de Lançamento para o Ingresso"  e "Tipo de Bilhete X Tipo de Lançamento" </w:t>
+      </w:r>
+      <w:r>
+        <w:t xml:space="preserve">um </w:t>
+      </w:r>
+      <w:r>
+        <w:t>registro para que seja possível compor o valor que será repassado ao Produtor/Teatro e que deverá constar no Borderô.</w:t>
+      </w:r>
+    </w:p>
+    <w:p>
+      <w:r>
+        <w:t>Abaixo a</w:t>
+      </w:r>
+      <w:r>
+        <w:t>s</w:t>
+      </w:r>
+      <w:r>
+        <w:t xml:space="preserve"> tela</w:t>
+      </w:r>
+      <w:r>
+        <w:t xml:space="preserve">s com exemplo de como devem ser </w:t>
+      </w:r>
+      <w:r>
+        <w:t xml:space="preserve">criados os </w:t>
+      </w:r>
+      <w:r>
+        <w:t xml:space="preserve">registros, a principio o valor que deverá ser cadastrado para exibir </w:t>
+      </w:r>
+      <w:r>
+        <w:t xml:space="preserve">no borderô é de </w:t>
+      </w:r>
+      <w:r>
+        <w:t>R$ 10,00.</w:t>
+      </w:r>
+    </w:p>
+    <w:p>
+      <w:r>
+        <w:drawing>
+          <wp:inline distT="0" distB="0" distL="0" distR="0">
+            <wp:extent cx="3211286" cy="2809875"/>
+            <wp:effectExtent l="19050" t="0" r="8164" b="0"/>
+            <wp:docPr id="6" name="Imagem 1"/>
+            <wp:cNvGraphicFramePr>
+              <a:graphicFrameLocks xmlns:a="http://schemas.openxmlformats.org/drawingml/2006/main" noChangeAspect="1"/>
+            </wp:cNvGraphicFramePr>
+            <a:graphic xmlns:a="http://schemas.openxmlformats.org/drawingml/2006/main">
+              <a:graphicData uri="http://schemas.openxmlformats.org/drawingml/2006/picture">
+                <pic:pic xmlns:pic="http://schemas.openxmlformats.org/drawingml/2006/picture">
+                  <pic:nvPicPr>
+                    <pic:cNvPr id="0" name="Picture 1"/>
+                    <pic:cNvPicPr>
+                      <a:picLocks noChangeAspect="1" noChangeArrowheads="1"/>
+                    </pic:cNvPicPr>
+                  </pic:nvPicPr>
+                  <pic:blipFill>
+                    <a:blip r:embed="rId13" cstate="print"/>
+                    <a:srcRect/>
+                    <a:stretch>
+                      <a:fillRect/>
+                    </a:stretch>
+                  </pic:blipFill>
+                  <pic:spPr bwMode="auto">
+                    <a:xfrm>
+                      <a:off x="0" y="0"/>
+                      <a:ext cx="3211286" cy="2809875"/>
+                    </a:xfrm>
+                    <a:prstGeom prst="rect">
+                      <a:avLst/>
+                    </a:prstGeom>
+                    <a:noFill/>
+                    <a:ln w="9525">
+                      <a:noFill/>
+                      <a:miter lim="800000"/>
+                      <a:headEnd/>
+                      <a:tailEnd/>
+                    </a:ln>
+                  </pic:spPr>
+                </pic:pic>
+              </a:graphicData>
+            </a:graphic>
+          </wp:inline>
+        </w:drawing>
+      </w:r>
+    </w:p>
+    <w:p>
+      <w:r>
+        <w:drawing>
+          <wp:inline distT="0" distB="0" distL="0" distR="0">
+            <wp:extent cx="3229107" cy="2790825"/>
+            <wp:effectExtent l="19050" t="0" r="9393" b="0"/>
+            <wp:docPr id="8" name="Imagem 4"/>
+            <wp:cNvGraphicFramePr>
+              <a:graphicFrameLocks xmlns:a="http://schemas.openxmlformats.org/drawingml/2006/main" noChangeAspect="1"/>
+            </wp:cNvGraphicFramePr>
+            <a:graphic xmlns:a="http://schemas.openxmlformats.org/drawingml/2006/main">
+              <a:graphicData uri="http://schemas.openxmlformats.org/drawingml/2006/picture">
+                <pic:pic xmlns:pic="http://schemas.openxmlformats.org/drawingml/2006/picture">
+                  <pic:nvPicPr>
+                    <pic:cNvPr id="0" name="Picture 4"/>
+                    <pic:cNvPicPr>
+                      <a:picLocks noChangeAspect="1" noChangeArrowheads="1"/>
+                    </pic:cNvPicPr>
+                  </pic:nvPicPr>
+                  <pic:blipFill>
+                    <a:blip r:embed="rId14" cstate="print"/>
+                    <a:srcRect/>
+                    <a:stretch>
+                      <a:fillRect/>
+                    </a:stretch>
+                  </pic:blipFill>
+                  <pic:spPr bwMode="auto">
+                    <a:xfrm>
+                      <a:off x="0" y="0"/>
+                      <a:ext cx="3229107" cy="2790825"/>
+                    </a:xfrm>
+                    <a:prstGeom prst="rect">
+                      <a:avLst/>
+                    </a:prstGeom>
+                    <a:noFill/>
+                    <a:ln w="9525">
+                      <a:noFill/>
+                      <a:miter lim="800000"/>
+                      <a:headEnd/>
+                      <a:tailEnd/>
+                    </a:ln>
+                  </pic:spPr>
+                </pic:pic>
+              </a:graphicData>
+            </a:graphic>
+          </wp:inline>
+        </w:drawing>
+      </w:r>
+    </w:p>
+    <w:p>
       <w:pPr>
         <w:pStyle w:val="Ttulo1"/>
       </w:pPr>
-      <w:bookmarkStart w:id="3" w:name="_Toc459370861"/>
+      <w:bookmarkStart w:id="3" w:name="_Toc463860466"/>
       <w:r>
         <w:lastRenderedPageBreak/>
         <w:t xml:space="preserve">Gestão de Promoção - Módulo Administrativo </w:t>
@@ -1276,7 +1409,7 @@
       <w:pPr>
         <w:pStyle w:val="Ttulo2"/>
       </w:pPr>
-      <w:bookmarkStart w:id="4" w:name="_Toc459370862"/>
+      <w:bookmarkStart w:id="4" w:name="_Toc463860467"/>
       <w:r>
         <w:t>Gerar Promoções</w:t>
       </w:r>
@@ -1327,7 +1460,7 @@
       <w:pPr>
         <w:pStyle w:val="Ttulo2"/>
       </w:pPr>
-      <w:bookmarkStart w:id="5" w:name="_Toc459370863"/>
+      <w:bookmarkStart w:id="5" w:name="_Toc463860468"/>
       <w:r>
         <w:t>Tipo de Promoção: Assinatura</w:t>
       </w:r>
@@ -1357,7 +1490,7 @@
                     </pic:cNvPicPr>
                   </pic:nvPicPr>
                   <pic:blipFill>
-                    <a:blip r:embed="rId13" cstate="print"/>
+                    <a:blip r:embed="rId15" cstate="print"/>
                     <a:srcRect/>
                     <a:stretch>
                       <a:fillRect/>
@@ -1743,7 +1876,7 @@
       <w:pPr>
         <w:pStyle w:val="Ttulo1"/>
       </w:pPr>
-      <w:bookmarkStart w:id="6" w:name="_Toc459370864"/>
+      <w:bookmarkStart w:id="6" w:name="_Toc463860469"/>
       <w:r>
         <w:t>Compra de Assinatura pela WEB direto pelo Cliente</w:t>
       </w:r>
@@ -1756,7 +1889,7 @@
       <w:pPr>
         <w:pStyle w:val="Ttulo2"/>
       </w:pPr>
-      <w:bookmarkStart w:id="7" w:name="_Toc459370865"/>
+      <w:bookmarkStart w:id="7" w:name="_Toc463860470"/>
       <w:r>
         <w:t>Tela "Já sou Assinante"</w:t>
       </w:r>
@@ -1894,9 +2027,9 @@
         </w:rPr>
         <w:drawing>
           <wp:inline distT="0" distB="0" distL="0" distR="0">
-            <wp:extent cx="5400040" cy="2264338"/>
+            <wp:extent cx="5400040" cy="3243488"/>
             <wp:effectExtent l="19050" t="0" r="0" b="0"/>
-            <wp:docPr id="21" name="Imagem 22"/>
+            <wp:docPr id="7" name="Imagem 7"/>
             <wp:cNvGraphicFramePr>
               <a:graphicFrameLocks xmlns:a="http://schemas.openxmlformats.org/drawingml/2006/main" noChangeAspect="1"/>
             </wp:cNvGraphicFramePr>
@@ -1904,13 +2037,13 @@
               <a:graphicData uri="http://schemas.openxmlformats.org/drawingml/2006/picture">
                 <pic:pic xmlns:pic="http://schemas.openxmlformats.org/drawingml/2006/picture">
                   <pic:nvPicPr>
-                    <pic:cNvPr id="0" name="Picture 22"/>
+                    <pic:cNvPr id="0" name="Picture 7"/>
                     <pic:cNvPicPr>
                       <a:picLocks noChangeAspect="1" noChangeArrowheads="1"/>
                     </pic:cNvPicPr>
                   </pic:nvPicPr>
                   <pic:blipFill>
-                    <a:blip r:embed="rId14" cstate="print"/>
+                    <a:blip r:embed="rId16" cstate="print"/>
                     <a:srcRect/>
                     <a:stretch>
                       <a:fillRect/>
@@ -1919,7 +2052,7 @@
                   <pic:spPr bwMode="auto">
                     <a:xfrm>
                       <a:off x="0" y="0"/>
-                      <a:ext cx="5400040" cy="2264338"/>
+                      <a:ext cx="5400040" cy="3243488"/>
                     </a:xfrm>
                     <a:prstGeom prst="rect">
                       <a:avLst/>
@@ -2015,7 +2148,7 @@
                     </pic:cNvPicPr>
                   </pic:nvPicPr>
                   <pic:blipFill>
-                    <a:blip r:embed="rId15" cstate="print"/>
+                    <a:blip r:embed="rId17" cstate="print"/>
                     <a:srcRect/>
                     <a:stretch>
                       <a:fillRect/>
@@ -2110,7 +2243,7 @@
                     </pic:cNvPicPr>
                   </pic:nvPicPr>
                   <pic:blipFill>
-                    <a:blip r:embed="rId16" cstate="print"/>
+                    <a:blip r:embed="rId18" cstate="print"/>
                     <a:srcRect/>
                     <a:stretch>
                       <a:fillRect/>
@@ -2197,7 +2330,7 @@
                     </pic:cNvPicPr>
                   </pic:nvPicPr>
                   <pic:blipFill>
-                    <a:blip r:embed="rId17" cstate="print"/>
+                    <a:blip r:embed="rId19" cstate="print"/>
                     <a:srcRect/>
                     <a:stretch>
                       <a:fillRect/>
@@ -2315,7 +2448,7 @@
       <w:pPr>
         <w:pStyle w:val="Ttulo2"/>
       </w:pPr>
-      <w:bookmarkStart w:id="8" w:name="_Toc459370866"/>
+      <w:bookmarkStart w:id="8" w:name="_Toc463860471"/>
       <w:r>
         <w:lastRenderedPageBreak/>
         <w:t xml:space="preserve">Tipo de </w:t>
@@ -2381,7 +2514,7 @@
                     </pic:cNvPicPr>
                   </pic:nvPicPr>
                   <pic:blipFill>
-                    <a:blip r:embed="rId18" cstate="print"/>
+                    <a:blip r:embed="rId20" cstate="print"/>
                     <a:srcRect/>
                     <a:stretch>
                       <a:fillRect/>
@@ -2448,13 +2581,23 @@
         <w:t>Assinante</w:t>
       </w:r>
       <w:r>
+        <w:t xml:space="preserve"> A</w:t>
+      </w:r>
+      <w:r>
         <w:t xml:space="preserve"> </w:t>
       </w:r>
-      <w:proofErr w:type="spellStart"/>
-      <w:r>
-        <w:t>A-Desc</w:t>
-      </w:r>
-      <w:proofErr w:type="spellEnd"/>
+      <w:r>
+        <w:t>-</w:t>
+      </w:r>
+      <w:r>
+        <w:t xml:space="preserve"> </w:t>
+      </w:r>
+      <w:r>
+        <w:t>Desc</w:t>
+      </w:r>
+      <w:r>
+        <w:t>.</w:t>
+      </w:r>
       <w:r>
         <w:t>".</w:t>
       </w:r>
@@ -2586,15 +2729,19 @@
         <w:t>"</w:t>
       </w:r>
       <w:r>
-        <w:t xml:space="preserve"> deverá ser "Assinante </w:t>
-      </w:r>
-      <w:proofErr w:type="spellStart"/>
-      <w:r>
-        <w:t>A-Desc</w:t>
-      </w:r>
-      <w:proofErr w:type="spellEnd"/>
-      <w:r>
-        <w:t xml:space="preserve">.", conforme definido pela diretoria da </w:t>
+        <w:t xml:space="preserve"> deverá ser "Assinante A</w:t>
+      </w:r>
+      <w:r>
+        <w:t xml:space="preserve"> </w:t>
+      </w:r>
+      <w:r>
+        <w:t>-</w:t>
+      </w:r>
+      <w:r>
+        <w:t xml:space="preserve"> </w:t>
+      </w:r>
+      <w:r>
+        <w:t xml:space="preserve">Desc.", conforme definido pela diretoria da </w:t>
       </w:r>
       <w:proofErr w:type="spellStart"/>
       <w:r>
@@ -2802,9 +2949,13 @@
         <w:t>Assinatura".</w:t>
       </w:r>
     </w:p>
+    <w:p/>
+    <w:p/>
+    <w:p/>
+    <w:p/>
     <w:sectPr>
-      <w:headerReference w:type="default" r:id="rId19"/>
-      <w:footerReference w:type="default" r:id="rId20"/>
+      <w:headerReference w:type="default" r:id="rId21"/>
+      <w:footerReference w:type="default" r:id="rId22"/>
       <w:pgSz w:w="11906" w:h="16838"/>
       <w:pgMar w:top="1417" w:right="1701" w:bottom="1417" w:left="1701" w:header="708" w:footer="708" w:gutter="0"/>
       <w:cols w:space="708"/>
@@ -2935,7 +3086,7 @@
           <w:rFonts w:asciiTheme="majorHAnsi" w:hAnsiTheme="majorHAnsi"/>
           <w:noProof/>
         </w:rPr>
-        <w:t>12</w:t>
+        <w:t>13</w:t>
       </w:r>
     </w:fldSimple>
   </w:p>
@@ -5171,7 +5322,7 @@
 </file>
 
 <file path=customXml/itemProps2.xml><?xml version="1.0" encoding="utf-8"?>
-<ds:datastoreItem xmlns:ds="http://schemas.openxmlformats.org/officeDocument/2006/customXml" ds:itemID="{1F6E1ECE-7466-4CD3-8F06-2A2A789AC9C4}">
+<ds:datastoreItem xmlns:ds="http://schemas.openxmlformats.org/officeDocument/2006/customXml" ds:itemID="{A4618532-F7C8-4476-9CE2-7AB3A24F6948}">
   <ds:schemaRefs>
     <ds:schemaRef ds:uri="http://schemas.openxmlformats.org/officeDocument/2006/bibliography"/>
   </ds:schemaRefs>

</xml_diff>